<commit_message>
final update to midterm
</commit_message>
<xml_diff>
--- a/AH_Midterm.docx
+++ b/AH_Midterm.docx
@@ -607,15 +607,6 @@
     <w:p>
       <w:pPr>
         <w:pStyle w:val="BodyText"/>
-        <w:rPr>
-          <w:b w:val="0"/>
-          <w:sz w:val="20"/>
-        </w:rPr>
-      </w:pPr>
-    </w:p>
-    <w:p>
-      <w:pPr>
-        <w:pStyle w:val="BodyText"/>
         <w:spacing w:before="4"/>
         <w:rPr>
           <w:b w:val="0"/>
@@ -1476,31 +1467,14 @@
           <w:b w:val="0"/>
           <w:bCs w:val="0"/>
         </w:rPr>
-        <w:lastRenderedPageBreak/>
-        <w:t>Document summarization</w:t>
-      </w:r>
-    </w:p>
-    <w:p>
-      <w:pPr>
-        <w:pStyle w:val="BodyText"/>
-      </w:pPr>
-    </w:p>
-    <w:p>
-      <w:pPr>
-        <w:pStyle w:val="BodyText"/>
-      </w:pPr>
-    </w:p>
-    <w:p>
-      <w:pPr>
-        <w:rPr>
-          <w:b/>
-          <w:bCs/>
-          <w:sz w:val="24"/>
-          <w:szCs w:val="24"/>
-        </w:rPr>
-      </w:pPr>
-      <w:r>
-        <w:br w:type="page"/>
+        <w:t>Document summarizatio</w:t>
+      </w:r>
+      <w:r>
+        <w:rPr>
+          <w:b w:val="0"/>
+          <w:bCs w:val="0"/>
+        </w:rPr>
+        <w:t>n</w:t>
       </w:r>
     </w:p>
     <w:p>
@@ -2632,149 +2606,23 @@
     <w:p>
       <w:pPr>
         <w:pStyle w:val="ListParagraph"/>
-        <w:widowControl/>
         <w:numPr>
-          <w:ilvl w:val="1"/>
+          <w:ilvl w:val="0"/>
           <w:numId w:val="11"/>
         </w:numPr>
-        <w:autoSpaceDE/>
-        <w:autoSpaceDN/>
-        <w:textAlignment w:val="baseline"/>
-        <w:rPr>
-          <w:rFonts w:ascii="Georgia" w:eastAsia="Times New Roman" w:hAnsi="Georgia" w:cs="Times New Roman"/>
-          <w:color w:val="282828"/>
-          <w:sz w:val="26"/>
-          <w:szCs w:val="26"/>
-        </w:rPr>
-      </w:pPr>
-      <w:r>
-        <w:rPr>
-          <w:rFonts w:ascii="Georgia" w:eastAsia="Times New Roman" w:hAnsi="Georgia" w:cs="Times New Roman"/>
-          <w:i/>
-          <w:iCs/>
-          <w:color w:val="282828"/>
-          <w:sz w:val="26"/>
-          <w:szCs w:val="26"/>
-          <w:bdr w:val="none" w:sz="0" w:space="0" w:color="auto" w:frame="1"/>
-        </w:rPr>
-        <w:t>Recursion</w:t>
-      </w:r>
-      <w:r>
-        <w:rPr>
-          <w:rFonts w:ascii="Georgia" w:eastAsia="Times New Roman" w:hAnsi="Georgia" w:cs="Times New Roman"/>
-          <w:color w:val="282828"/>
-          <w:sz w:val="26"/>
-          <w:szCs w:val="26"/>
-        </w:rPr>
-        <w:t xml:space="preserve"> is the repeated sequential use of a particular type </w:t>
-      </w:r>
-      <w:r>
-        <w:rPr>
-          <w:rFonts w:ascii="Georgia" w:eastAsia="Times New Roman" w:hAnsi="Georgia" w:cs="Times New Roman"/>
-          <w:color w:val="282828"/>
-          <w:sz w:val="26"/>
-          <w:szCs w:val="26"/>
-        </w:rPr>
-        <w:t>of linguist element or grammatical structure.</w:t>
-      </w:r>
-      <w:r>
-        <w:rPr>
-          <w:rFonts w:ascii="Georgia" w:eastAsia="Times New Roman" w:hAnsi="Georgia" w:cs="Times New Roman"/>
-          <w:color w:val="282828"/>
-          <w:sz w:val="26"/>
-          <w:szCs w:val="26"/>
-        </w:rPr>
-        <w:t xml:space="preserve"> Another way to describe recursion is linguistic recursion.</w:t>
-      </w:r>
-    </w:p>
-    <w:p>
-      <w:pPr>
-        <w:pStyle w:val="ListParagraph"/>
-        <w:widowControl/>
-        <w:numPr>
-          <w:ilvl w:val="1"/>
-          <w:numId w:val="11"/>
-        </w:numPr>
-        <w:autoSpaceDE/>
-        <w:autoSpaceDN/>
-        <w:textAlignment w:val="baseline"/>
-        <w:rPr>
-          <w:rFonts w:ascii="Georgia" w:eastAsia="Times New Roman" w:hAnsi="Georgia" w:cs="Times New Roman"/>
-          <w:color w:val="282828"/>
-          <w:sz w:val="26"/>
-          <w:szCs w:val="26"/>
-        </w:rPr>
-      </w:pPr>
-      <w:r>
-        <w:rPr>
-          <w:rFonts w:ascii="Georgia" w:eastAsia="Times New Roman" w:hAnsi="Georgia" w:cs="Times New Roman"/>
-          <w:color w:val="282828"/>
-          <w:sz w:val="26"/>
-          <w:szCs w:val="26"/>
-        </w:rPr>
-        <w:t>More simply, recursion has also been described as the ability to place one component inside another component of the same kind.</w:t>
-      </w:r>
-    </w:p>
-    <w:p>
-      <w:pPr>
-        <w:pStyle w:val="ListParagraph"/>
-        <w:widowControl/>
-        <w:numPr>
-          <w:ilvl w:val="1"/>
-          <w:numId w:val="11"/>
-        </w:numPr>
-        <w:autoSpaceDE/>
-        <w:autoSpaceDN/>
-        <w:textAlignment w:val="baseline"/>
-        <w:rPr>
-          <w:rFonts w:ascii="Georgia" w:eastAsia="Times New Roman" w:hAnsi="Georgia" w:cs="Times New Roman"/>
-          <w:color w:val="282828"/>
-          <w:sz w:val="26"/>
-          <w:szCs w:val="26"/>
-        </w:rPr>
-      </w:pPr>
-      <w:r>
-        <w:rPr>
-          <w:rFonts w:ascii="Georgia" w:eastAsia="Times New Roman" w:hAnsi="Georgia" w:cs="Times New Roman"/>
-          <w:color w:val="282828"/>
-          <w:sz w:val="26"/>
-          <w:szCs w:val="26"/>
-        </w:rPr>
-        <w:t>A linguistic element or grammatical structure that can be used repeatedly in a sequence is said to be </w:t>
-      </w:r>
-      <w:r>
-        <w:rPr>
-          <w:rFonts w:ascii="Georgia" w:eastAsia="Times New Roman" w:hAnsi="Georgia" w:cs="Times New Roman"/>
-          <w:i/>
-          <w:iCs/>
-          <w:color w:val="282828"/>
-          <w:sz w:val="26"/>
-          <w:szCs w:val="26"/>
-          <w:bdr w:val="none" w:sz="0" w:space="0" w:color="auto" w:frame="1"/>
-        </w:rPr>
-        <w:t>recursive</w:t>
-      </w:r>
-      <w:r>
-        <w:rPr>
-          <w:rFonts w:ascii="Georgia" w:eastAsia="Times New Roman" w:hAnsi="Georgia" w:cs="Times New Roman"/>
-          <w:color w:val="282828"/>
-          <w:sz w:val="26"/>
-          <w:szCs w:val="26"/>
-        </w:rPr>
-        <w:t>.</w:t>
-      </w:r>
-    </w:p>
-    <w:p>
-      <w:pPr>
-        <w:pStyle w:val="ListParagraph"/>
         <w:tabs>
           <w:tab w:val="left" w:pos="668"/>
         </w:tabs>
-        <w:ind w:left="1747"/>
-        <w:rPr>
-          <w:sz w:val="24"/>
-        </w:rPr>
-      </w:pPr>
+        <w:rPr>
+          <w:sz w:val="24"/>
+        </w:rPr>
+      </w:pPr>
+      <w:r>
+        <w:rPr>
+          <w:sz w:val="24"/>
+        </w:rPr>
+        <w:t>Both parse trees produce the same output.</w:t>
+      </w:r>
     </w:p>
     <w:p>
       <w:pPr>
@@ -5588,17 +5436,6 @@
     </w:p>
     <w:p>
       <w:pPr>
-        <w:pStyle w:val="ListParagraph"/>
-        <w:ind w:left="861"/>
-        <w:jc w:val="both"/>
-        <w:rPr>
-          <w:rFonts w:ascii="Times New Roman"/>
-          <w:sz w:val="24"/>
-        </w:rPr>
-      </w:pPr>
-    </w:p>
-    <w:p>
-      <w:pPr>
         <w:pStyle w:val="BodyText"/>
         <w:spacing w:before="27" w:line="242" w:lineRule="auto"/>
         <w:ind w:left="141" w:right="784"/>
@@ -5607,6 +5444,7 @@
         <w:rPr>
           <w:sz w:val="31"/>
         </w:rPr>
+        <w:lastRenderedPageBreak/>
         <w:t>Q5.</w:t>
       </w:r>
       <w:r>
@@ -7056,23 +6894,22 @@
           <w:sz w:val="24"/>
           <w:szCs w:val="24"/>
         </w:rPr>
-        <w:t xml:space="preserve">action movie as well as directed by Steven Spielberg. In addition to the above diagram, </w:t>
+        <w:t>action movie as well as directed by Steven Spielberg. In addition to the above diagram, Indiana Jones is a series of movies and other movies</w:t>
       </w:r>
       <w:r>
         <w:rPr>
           <w:bCs/>
           <w:sz w:val="24"/>
-          <w:szCs w:val="24"/>
+        </w:rPr>
+        <w:t xml:space="preserve"> in the series should be included </w:t>
+      </w:r>
+      <w:r>
+        <w:rPr>
+          <w:bCs/>
+          <w:sz w:val="24"/>
         </w:rPr>
         <w:lastRenderedPageBreak/>
-        <w:t>Indiana Jones is a series of movies and other movies</w:t>
-      </w:r>
-      <w:r>
-        <w:rPr>
-          <w:bCs/>
-          <w:sz w:val="24"/>
-        </w:rPr>
-        <w:t xml:space="preserve"> in the series should be included as well. </w:t>
+        <w:t xml:space="preserve">as well. </w:t>
       </w:r>
     </w:p>
     <w:p>

</xml_diff>